<commit_message>
Added the team roles and responsibilites. Edit your role if you see anything missing
</commit_message>
<xml_diff>
--- a/Turn_in_files/Feature List release 1.docx
+++ b/Turn_in_files/Feature List release 1.docx
@@ -9,8 +9,8 @@
         <w:tblLook w:val="04A0" w:firstRow="1" w:lastRow="0" w:firstColumn="1" w:lastColumn="0" w:noHBand="0" w:noVBand="1"/>
       </w:tblPr>
       <w:tblGrid>
-        <w:gridCol w:w="4788"/>
-        <w:gridCol w:w="4788"/>
+        <w:gridCol w:w="4651"/>
+        <w:gridCol w:w="4699"/>
       </w:tblGrid>
       <w:tr>
         <w:tc>
@@ -150,12 +150,7 @@
             </w:r>
             <w:proofErr w:type="spellEnd"/>
             <w:r>
-              <w:t>, Brackets, e</w:t>
-            </w:r>
-            <w:bookmarkStart w:id="0" w:name="_GoBack"/>
-            <w:bookmarkEnd w:id="0"/>
-            <w:r>
-              <w:t>tc.</w:t>
+              <w:t>, Brackets, etc.</w:t>
             </w:r>
           </w:p>
           <w:p>
@@ -249,6 +244,11 @@
               </w:numPr>
               <w:ind w:left="432"/>
             </w:pPr>
+            <w:r>
+              <w:t>User register/login</w:t>
+            </w:r>
+            <w:bookmarkStart w:id="0" w:name="_GoBack"/>
+            <w:bookmarkEnd w:id="0"/>
           </w:p>
           <w:p>
             <w:pPr>
@@ -337,19 +337,6 @@
           <w:tcPr>
             <w:tcW w:w="4788" w:type="dxa"/>
           </w:tcPr>
-          <w:p>
-            <w:pPr>
-              <w:pStyle w:val="ListParagraph"/>
-              <w:numPr>
-                <w:ilvl w:val="0"/>
-                <w:numId w:val="1"/>
-              </w:numPr>
-              <w:ind w:left="432"/>
-            </w:pPr>
-            <w:r>
-              <w:t>User register/login</w:t>
-            </w:r>
-          </w:p>
           <w:p>
             <w:pPr>
               <w:pStyle w:val="ListParagraph"/>

</xml_diff>